<commit_message>
Added use cases to design
</commit_message>
<xml_diff>
--- a/doc/DesignDocument.docx
+++ b/doc/DesignDocument.docx
@@ -447,25 +447,40 @@
           </w:tcPr>
           <w:p>
             <w:r>
-              <w:t xml:space="preserve">1. Click the Update </w:t>
-            </w:r>
-            <w:bookmarkStart w:id="0" w:name="_GoBack"/>
-            <w:r>
-              <w:t xml:space="preserve">Purchase </w:t>
-            </w:r>
-            <w:bookmarkEnd w:id="0"/>
-            <w:r>
-              <w:t>Information button</w:t>
-            </w:r>
-          </w:p>
-        </w:tc>
-        <w:tc>
-          <w:tcPr>
-            <w:tcW w:w="3117" w:type="dxa"/>
-          </w:tcPr>
-          <w:p>
-            <w:r>
-              <w:t>2. Display Update Purchase Screen</w:t>
+              <w:t xml:space="preserve">1. </w:t>
+            </w:r>
+            <w:r>
+              <w:t xml:space="preserve">Add </w:t>
+            </w:r>
+            <w:proofErr w:type="spellStart"/>
+            <w:r>
+              <w:t>Add</w:t>
+            </w:r>
+            <w:proofErr w:type="spellEnd"/>
+            <w:r>
+              <w:t xml:space="preserve"> User Button</w:t>
+            </w:r>
+          </w:p>
+        </w:tc>
+        <w:tc>
+          <w:tcPr>
+            <w:tcW w:w="3117" w:type="dxa"/>
+          </w:tcPr>
+          <w:p>
+            <w:r>
+              <w:t xml:space="preserve">2. Display </w:t>
+            </w:r>
+            <w:r>
+              <w:t>Add</w:t>
+            </w:r>
+            <w:r>
+              <w:t xml:space="preserve"> </w:t>
+            </w:r>
+            <w:r>
+              <w:t>User</w:t>
+            </w:r>
+            <w:r>
+              <w:t xml:space="preserve"> Screen</w:t>
             </w:r>
           </w:p>
         </w:tc>
@@ -483,34 +498,63 @@
           </w:tcPr>
           <w:p>
             <w:r>
-              <w:t>3. Type in a purchase id number and the updated information for the purchase, then click save</w:t>
-            </w:r>
-          </w:p>
-        </w:tc>
-        <w:tc>
-          <w:tcPr>
-            <w:tcW w:w="3117" w:type="dxa"/>
-          </w:tcPr>
-          <w:p>
-            <w:r>
-              <w:t>4. Read the purchase id number and other information, then send it to the server</w:t>
-            </w:r>
-          </w:p>
-        </w:tc>
-        <w:tc>
-          <w:tcPr>
-            <w:tcW w:w="3117" w:type="dxa"/>
-          </w:tcPr>
-          <w:p>
-            <w:r>
-              <w:t>5. Read the purchase id and update the database with the new values and send confirmation to client</w:t>
+              <w:t xml:space="preserve">3. </w:t>
+            </w:r>
+            <w:r>
+              <w:t xml:space="preserve">Type in a </w:t>
+            </w:r>
+            <w:proofErr w:type="spellStart"/>
+            <w:r>
+              <w:t>userid</w:t>
+            </w:r>
+            <w:proofErr w:type="spellEnd"/>
+            <w:r>
+              <w:t xml:space="preserve"> information with an updated type/class, then click save</w:t>
+            </w:r>
+          </w:p>
+        </w:tc>
+        <w:tc>
+          <w:tcPr>
+            <w:tcW w:w="3117" w:type="dxa"/>
+          </w:tcPr>
+          <w:p>
+            <w:r>
+              <w:t xml:space="preserve">4. </w:t>
+            </w:r>
+            <w:r>
+              <w:t>Read the new information and send it to the server</w:t>
+            </w:r>
+          </w:p>
+        </w:tc>
+        <w:tc>
+          <w:tcPr>
+            <w:tcW w:w="3117" w:type="dxa"/>
+          </w:tcPr>
+          <w:p>
+            <w:r>
+              <w:t xml:space="preserve">5. </w:t>
+            </w:r>
+            <w:r>
+              <w:t>Read the new type/class and update the database</w:t>
             </w:r>
           </w:p>
         </w:tc>
       </w:tr>
     </w:tbl>
     <w:p/>
-    <w:p/>
+    <w:p>
+      <w:pPr>
+        <w:rPr>
+          <w:u w:val="single"/>
+        </w:rPr>
+      </w:pPr>
+      <w:r>
+        <w:rPr>
+          <w:u w:val="single"/>
+        </w:rPr>
+        <w:t>Manager</w:t>
+      </w:r>
+    </w:p>
     <w:tbl>
       <w:tblPr>
         <w:tblStyle w:val="TableGrid"/>
@@ -750,36 +794,204 @@
           </w:tcPr>
           <w:p>
             <w:r>
-              <w:t>1. Click the Add Customer Information button</w:t>
-            </w:r>
-          </w:p>
-        </w:tc>
-        <w:tc>
-          <w:tcPr>
-            <w:tcW w:w="3117" w:type="dxa"/>
-          </w:tcPr>
-          <w:p>
-            <w:r>
-              <w:t>2. Display Add Customer Screen</w:t>
-            </w:r>
-          </w:p>
-        </w:tc>
-        <w:tc>
-          <w:tcPr>
-            <w:tcW w:w="3117" w:type="dxa"/>
+              <w:t xml:space="preserve">1. </w:t>
+            </w:r>
+            <w:r>
+              <w:t>Click the View Summary button</w:t>
+            </w:r>
+          </w:p>
+        </w:tc>
+        <w:tc>
+          <w:tcPr>
+            <w:tcW w:w="3117" w:type="dxa"/>
+          </w:tcPr>
+          <w:p>
+            <w:r>
+              <w:t xml:space="preserve">2. </w:t>
+            </w:r>
+            <w:r>
+              <w:t>Send a message to the server to request the summary information</w:t>
+            </w:r>
+          </w:p>
+        </w:tc>
+        <w:tc>
+          <w:tcPr>
+            <w:tcW w:w="3117" w:type="dxa"/>
+          </w:tcPr>
+          <w:p>
+            <w:r>
+              <w:t>3. Send the information back to the system</w:t>
+            </w:r>
+          </w:p>
+        </w:tc>
+      </w:tr>
+      <w:tr>
+        <w:tc>
+          <w:tcPr>
+            <w:tcW w:w="3116" w:type="dxa"/>
           </w:tcPr>
           <w:p/>
         </w:tc>
-      </w:tr>
-      <w:tr>
-        <w:tc>
-          <w:tcPr>
-            <w:tcW w:w="3116" w:type="dxa"/>
-          </w:tcPr>
-          <w:p>
-            <w:r>
-              <w:lastRenderedPageBreak/>
-              <w:t>3. Type in customer information and press the add button</w:t>
+        <w:tc>
+          <w:tcPr>
+            <w:tcW w:w="3117" w:type="dxa"/>
+          </w:tcPr>
+          <w:p>
+            <w:r>
+              <w:t>4. Display the summary</w:t>
+            </w:r>
+          </w:p>
+        </w:tc>
+        <w:tc>
+          <w:tcPr>
+            <w:tcW w:w="3117" w:type="dxa"/>
+          </w:tcPr>
+          <w:p/>
+        </w:tc>
+      </w:tr>
+    </w:tbl>
+    <w:p/>
+    <w:p>
+      <w:pPr>
+        <w:rPr>
+          <w:u w:val="single"/>
+        </w:rPr>
+      </w:pPr>
+      <w:r>
+        <w:rPr>
+          <w:u w:val="single"/>
+        </w:rPr>
+        <w:lastRenderedPageBreak/>
+        <w:t>Cashier</w:t>
+      </w:r>
+    </w:p>
+    <w:tbl>
+      <w:tblPr>
+        <w:tblStyle w:val="TableGrid"/>
+        <w:tblW w:w="0" w:type="auto"/>
+        <w:tblLook w:val="04A0" w:firstRow="1" w:lastRow="0" w:firstColumn="1" w:lastColumn="0" w:noHBand="0" w:noVBand="1"/>
+      </w:tblPr>
+      <w:tblGrid>
+        <w:gridCol w:w="3116"/>
+        <w:gridCol w:w="3117"/>
+        <w:gridCol w:w="3117"/>
+      </w:tblGrid>
+      <w:tr>
+        <w:tc>
+          <w:tcPr>
+            <w:tcW w:w="3116" w:type="dxa"/>
+          </w:tcPr>
+          <w:p>
+            <w:pPr>
+              <w:rPr>
+                <w:b/>
+                <w:bCs/>
+              </w:rPr>
+            </w:pPr>
+            <w:r>
+              <w:rPr>
+                <w:b/>
+                <w:bCs/>
+              </w:rPr>
+              <w:t>Actor Actions</w:t>
+            </w:r>
+          </w:p>
+        </w:tc>
+        <w:tc>
+          <w:tcPr>
+            <w:tcW w:w="3117" w:type="dxa"/>
+          </w:tcPr>
+          <w:p>
+            <w:pPr>
+              <w:rPr>
+                <w:b/>
+                <w:bCs/>
+              </w:rPr>
+            </w:pPr>
+            <w:r>
+              <w:rPr>
+                <w:b/>
+                <w:bCs/>
+              </w:rPr>
+              <w:t>System Responses</w:t>
+            </w:r>
+          </w:p>
+        </w:tc>
+        <w:tc>
+          <w:tcPr>
+            <w:tcW w:w="3117" w:type="dxa"/>
+          </w:tcPr>
+          <w:p>
+            <w:pPr>
+              <w:rPr>
+                <w:b/>
+                <w:bCs/>
+              </w:rPr>
+            </w:pPr>
+            <w:r>
+              <w:rPr>
+                <w:b/>
+                <w:bCs/>
+              </w:rPr>
+              <w:t>Server Responses</w:t>
+            </w:r>
+          </w:p>
+        </w:tc>
+      </w:tr>
+      <w:tr>
+        <w:tc>
+          <w:tcPr>
+            <w:tcW w:w="3116" w:type="dxa"/>
+          </w:tcPr>
+          <w:p>
+            <w:r>
+              <w:t xml:space="preserve">1. Click the Add </w:t>
+            </w:r>
+            <w:r>
+              <w:t>Customer</w:t>
+            </w:r>
+            <w:r>
+              <w:t xml:space="preserve"> Information button</w:t>
+            </w:r>
+          </w:p>
+        </w:tc>
+        <w:tc>
+          <w:tcPr>
+            <w:tcW w:w="3117" w:type="dxa"/>
+          </w:tcPr>
+          <w:p>
+            <w:r>
+              <w:t xml:space="preserve">2. Display Add </w:t>
+            </w:r>
+            <w:r>
+              <w:t>Customer</w:t>
+            </w:r>
+            <w:r>
+              <w:t xml:space="preserve"> Screen</w:t>
+            </w:r>
+          </w:p>
+        </w:tc>
+        <w:tc>
+          <w:tcPr>
+            <w:tcW w:w="3117" w:type="dxa"/>
+          </w:tcPr>
+          <w:p/>
+        </w:tc>
+      </w:tr>
+      <w:tr>
+        <w:tc>
+          <w:tcPr>
+            <w:tcW w:w="3116" w:type="dxa"/>
+          </w:tcPr>
+          <w:p>
+            <w:r>
+              <w:t xml:space="preserve">3. Type in </w:t>
+            </w:r>
+            <w:r>
+              <w:t>customer</w:t>
+            </w:r>
+            <w:r>
+              <w:t xml:space="preserve"> information and press the add button</w:t>
             </w:r>
           </w:p>
         </w:tc>
@@ -910,6 +1122,196 @@
           </w:tcPr>
           <w:p>
             <w:r>
+              <w:t xml:space="preserve">1. Click the Add </w:t>
+            </w:r>
+            <w:r>
+              <w:t>Purchase</w:t>
+            </w:r>
+            <w:r>
+              <w:t xml:space="preserve"> Information button</w:t>
+            </w:r>
+          </w:p>
+        </w:tc>
+        <w:tc>
+          <w:tcPr>
+            <w:tcW w:w="3117" w:type="dxa"/>
+          </w:tcPr>
+          <w:p>
+            <w:r>
+              <w:t xml:space="preserve">2. Display Add </w:t>
+            </w:r>
+            <w:r>
+              <w:t>Purchase</w:t>
+            </w:r>
+            <w:r>
+              <w:t xml:space="preserve"> Screen</w:t>
+            </w:r>
+          </w:p>
+        </w:tc>
+        <w:tc>
+          <w:tcPr>
+            <w:tcW w:w="3117" w:type="dxa"/>
+          </w:tcPr>
+          <w:p/>
+        </w:tc>
+      </w:tr>
+      <w:tr>
+        <w:tc>
+          <w:tcPr>
+            <w:tcW w:w="3116" w:type="dxa"/>
+          </w:tcPr>
+          <w:p>
+            <w:r>
+              <w:t xml:space="preserve">3. Type in </w:t>
+            </w:r>
+            <w:r>
+              <w:t>purchase</w:t>
+            </w:r>
+            <w:r>
+              <w:t xml:space="preserve"> information and press the add button</w:t>
+            </w:r>
+          </w:p>
+        </w:tc>
+        <w:tc>
+          <w:tcPr>
+            <w:tcW w:w="3117" w:type="dxa"/>
+          </w:tcPr>
+          <w:p>
+            <w:r>
+              <w:t>4. Read the information and send it to the server</w:t>
+            </w:r>
+          </w:p>
+        </w:tc>
+        <w:tc>
+          <w:tcPr>
+            <w:tcW w:w="3117" w:type="dxa"/>
+          </w:tcPr>
+          <w:p>
+            <w:r>
+              <w:t>5. Update the database with the new information and send confirmation to client</w:t>
+            </w:r>
+          </w:p>
+        </w:tc>
+      </w:tr>
+      <w:tr>
+        <w:tc>
+          <w:tcPr>
+            <w:tcW w:w="3116" w:type="dxa"/>
+          </w:tcPr>
+          <w:p/>
+        </w:tc>
+        <w:tc>
+          <w:tcPr>
+            <w:tcW w:w="3117" w:type="dxa"/>
+          </w:tcPr>
+          <w:p>
+            <w:r>
+              <w:t>6. Display confirmation of adding</w:t>
+            </w:r>
+          </w:p>
+        </w:tc>
+        <w:tc>
+          <w:tcPr>
+            <w:tcW w:w="3117" w:type="dxa"/>
+          </w:tcPr>
+          <w:p/>
+        </w:tc>
+      </w:tr>
+    </w:tbl>
+    <w:p/>
+    <w:p>
+      <w:pPr>
+        <w:rPr>
+          <w:u w:val="single"/>
+        </w:rPr>
+      </w:pPr>
+      <w:r>
+        <w:rPr>
+          <w:u w:val="single"/>
+        </w:rPr>
+        <w:t>Customer</w:t>
+      </w:r>
+    </w:p>
+    <w:tbl>
+      <w:tblPr>
+        <w:tblStyle w:val="TableGrid"/>
+        <w:tblW w:w="0" w:type="auto"/>
+        <w:tblLook w:val="04A0" w:firstRow="1" w:lastRow="0" w:firstColumn="1" w:lastColumn="0" w:noHBand="0" w:noVBand="1"/>
+      </w:tblPr>
+      <w:tblGrid>
+        <w:gridCol w:w="3116"/>
+        <w:gridCol w:w="3117"/>
+        <w:gridCol w:w="3117"/>
+      </w:tblGrid>
+      <w:tr>
+        <w:tc>
+          <w:tcPr>
+            <w:tcW w:w="3116" w:type="dxa"/>
+          </w:tcPr>
+          <w:p>
+            <w:pPr>
+              <w:rPr>
+                <w:b/>
+                <w:bCs/>
+              </w:rPr>
+            </w:pPr>
+            <w:r>
+              <w:rPr>
+                <w:b/>
+                <w:bCs/>
+              </w:rPr>
+              <w:t>Actor Actions</w:t>
+            </w:r>
+          </w:p>
+        </w:tc>
+        <w:tc>
+          <w:tcPr>
+            <w:tcW w:w="3117" w:type="dxa"/>
+          </w:tcPr>
+          <w:p>
+            <w:pPr>
+              <w:rPr>
+                <w:b/>
+                <w:bCs/>
+              </w:rPr>
+            </w:pPr>
+            <w:r>
+              <w:rPr>
+                <w:b/>
+                <w:bCs/>
+              </w:rPr>
+              <w:t>System Responses</w:t>
+            </w:r>
+          </w:p>
+        </w:tc>
+        <w:tc>
+          <w:tcPr>
+            <w:tcW w:w="3117" w:type="dxa"/>
+          </w:tcPr>
+          <w:p>
+            <w:pPr>
+              <w:rPr>
+                <w:b/>
+                <w:bCs/>
+              </w:rPr>
+            </w:pPr>
+            <w:r>
+              <w:rPr>
+                <w:b/>
+                <w:bCs/>
+              </w:rPr>
+              <w:t>Server Responses</w:t>
+            </w:r>
+          </w:p>
+        </w:tc>
+      </w:tr>
+      <w:tr>
+        <w:tc>
+          <w:tcPr>
+            <w:tcW w:w="3116" w:type="dxa"/>
+          </w:tcPr>
+          <w:p>
+            <w:r>
               <w:t>1. Click the Add Purchase Information button</w:t>
             </w:r>
           </w:p>
@@ -977,6 +1379,152 @@
           <w:p>
             <w:r>
               <w:t>6. Display confirmation of adding</w:t>
+            </w:r>
+          </w:p>
+        </w:tc>
+        <w:tc>
+          <w:tcPr>
+            <w:tcW w:w="3117" w:type="dxa"/>
+          </w:tcPr>
+          <w:p/>
+        </w:tc>
+      </w:tr>
+    </w:tbl>
+    <w:p/>
+    <w:tbl>
+      <w:tblPr>
+        <w:tblStyle w:val="TableGrid"/>
+        <w:tblW w:w="0" w:type="auto"/>
+        <w:tblLook w:val="04A0" w:firstRow="1" w:lastRow="0" w:firstColumn="1" w:lastColumn="0" w:noHBand="0" w:noVBand="1"/>
+      </w:tblPr>
+      <w:tblGrid>
+        <w:gridCol w:w="3116"/>
+        <w:gridCol w:w="3117"/>
+        <w:gridCol w:w="3117"/>
+      </w:tblGrid>
+      <w:tr>
+        <w:tc>
+          <w:tcPr>
+            <w:tcW w:w="3116" w:type="dxa"/>
+          </w:tcPr>
+          <w:p>
+            <w:pPr>
+              <w:rPr>
+                <w:b/>
+                <w:bCs/>
+              </w:rPr>
+            </w:pPr>
+            <w:r>
+              <w:rPr>
+                <w:b/>
+                <w:bCs/>
+              </w:rPr>
+              <w:t>Actor Actions</w:t>
+            </w:r>
+          </w:p>
+        </w:tc>
+        <w:tc>
+          <w:tcPr>
+            <w:tcW w:w="3117" w:type="dxa"/>
+          </w:tcPr>
+          <w:p>
+            <w:pPr>
+              <w:rPr>
+                <w:b/>
+                <w:bCs/>
+              </w:rPr>
+            </w:pPr>
+            <w:r>
+              <w:rPr>
+                <w:b/>
+                <w:bCs/>
+              </w:rPr>
+              <w:t>System Responses</w:t>
+            </w:r>
+          </w:p>
+        </w:tc>
+        <w:tc>
+          <w:tcPr>
+            <w:tcW w:w="3117" w:type="dxa"/>
+          </w:tcPr>
+          <w:p>
+            <w:pPr>
+              <w:rPr>
+                <w:b/>
+                <w:bCs/>
+              </w:rPr>
+            </w:pPr>
+            <w:r>
+              <w:rPr>
+                <w:b/>
+                <w:bCs/>
+              </w:rPr>
+              <w:t>Server Responses</w:t>
+            </w:r>
+          </w:p>
+        </w:tc>
+      </w:tr>
+      <w:tr>
+        <w:tc>
+          <w:tcPr>
+            <w:tcW w:w="3116" w:type="dxa"/>
+          </w:tcPr>
+          <w:p>
+            <w:r>
+              <w:t xml:space="preserve">1. Click the </w:t>
+            </w:r>
+            <w:r>
+              <w:t>View</w:t>
+            </w:r>
+            <w:r>
+              <w:t xml:space="preserve"> Purchase </w:t>
+            </w:r>
+            <w:r>
+              <w:t>History</w:t>
+            </w:r>
+            <w:r>
+              <w:t xml:space="preserve"> button</w:t>
+            </w:r>
+          </w:p>
+        </w:tc>
+        <w:tc>
+          <w:tcPr>
+            <w:tcW w:w="3117" w:type="dxa"/>
+          </w:tcPr>
+          <w:p>
+            <w:r>
+              <w:t xml:space="preserve">2. </w:t>
+            </w:r>
+            <w:r>
+              <w:t>Request purchase history from the server</w:t>
+            </w:r>
+          </w:p>
+        </w:tc>
+        <w:tc>
+          <w:tcPr>
+            <w:tcW w:w="3117" w:type="dxa"/>
+          </w:tcPr>
+          <w:p>
+            <w:r>
+              <w:t>3. Send purchase history back to system</w:t>
+            </w:r>
+          </w:p>
+        </w:tc>
+      </w:tr>
+      <w:tr>
+        <w:tc>
+          <w:tcPr>
+            <w:tcW w:w="3116" w:type="dxa"/>
+          </w:tcPr>
+          <w:p/>
+        </w:tc>
+        <w:tc>
+          <w:tcPr>
+            <w:tcW w:w="3117" w:type="dxa"/>
+          </w:tcPr>
+          <w:p>
+            <w:r>
+              <w:t>4. Display purchase screen with purchase history</w:t>
             </w:r>
           </w:p>
         </w:tc>
@@ -996,31 +1544,9 @@
     </w:p>
     <w:p/>
     <w:p>
-      <w:r>
-        <w:t>2. Data access is now all sent to the serve that is run through the ProductServer.java</w:t>
-      </w:r>
+      <w:bookmarkStart w:id="0" w:name="_GoBack"/>
+      <w:bookmarkEnd w:id="0"/>
     </w:p>
-    <w:p/>
-    <w:p>
-      <w:r>
-        <w:t xml:space="preserve">3. The protocol for the client is to send information to the server in the form of a command such as PUT along with any needed information after such as the </w:t>
-      </w:r>
-      <w:proofErr w:type="spellStart"/>
-      <w:r>
-        <w:t>ProductID</w:t>
-      </w:r>
-      <w:proofErr w:type="spellEnd"/>
-      <w:r>
-        <w:t xml:space="preserve"> and other member variables. The protocol for the server is to always be listening for the commands, and then when issued them to enact the changes to the database and then send a confirmation back to the client.</w:t>
-      </w:r>
-    </w:p>
-    <w:p/>
-    <w:p>
-      <w:r>
-        <w:t>4 and 5. Implemented and tested. Pictures in the test folder.</w:t>
-      </w:r>
-    </w:p>
-    <w:p/>
     <w:sectPr>
       <w:pgSz w:w="12240" w:h="15840"/>
       <w:pgMar w:top="1440" w:right="1440" w:bottom="1440" w:left="1440" w:header="720" w:footer="720" w:gutter="0"/>

</xml_diff>